<commit_message>
Made the function of the repeating cell grid module a little clearer.
</commit_message>
<xml_diff>
--- a/Examples/ConsoleApp/Templates/ContentDemo.docx
+++ b/Examples/ConsoleApp/Templates/ContentDemo.docx
@@ -468,7 +468,15 @@
           </w:tcPr>
           <w:p>
             <w:r>
-              <w:t>{cel:data}{$:txt:</w:t>
+              <w:t>{cel:</w:t>
+            </w:r>
+            <w:r>
+              <w:t>grid</w:t>
+            </w:r>
+            <w:bookmarkStart w:id="0" w:name="_GoBack"/>
+            <w:bookmarkEnd w:id="0"/>
+            <w:r>
+              <w:t>}{$:txt:</w:t>
             </w:r>
             <w:r>
               <w:t>}</w:t>
@@ -559,7 +567,19 @@
         <w:rPr>
           <w:color w:val="FF0000"/>
         </w:rPr>
-        <w:t>however cells are copied across the table in a 2D grid.}</w:t>
+        <w:t>however cells are copied across</w:t>
+      </w:r>
+      <w:r>
+        <w:rPr>
+          <w:color w:val="FF0000"/>
+        </w:rPr>
+        <w:t xml:space="preserve"> and down</w:t>
+      </w:r>
+      <w:r>
+        <w:rPr>
+          <w:color w:val="FF0000"/>
+        </w:rPr>
+        <w:t xml:space="preserve"> the table in a 2D grid.}</w:t>
       </w:r>
       <w:r>
         <w:rPr>
@@ -925,8 +945,6 @@
       <w:r>
         <w:t>set</w:t>
       </w:r>
-      <w:bookmarkStart w:id="0" w:name="_GoBack"/>
-      <w:bookmarkEnd w:id="0"/>
       <w:r>
         <w:t>.</w:t>
       </w:r>
@@ -1151,7 +1169,7 @@
               <w:noProof/>
               <w:lang w:val="en-GB"/>
             </w:rPr>
-            <w:t>3</w:t>
+            <w:t>1</w:t>
           </w:r>
           <w:r>
             <w:rPr>

</xml_diff>

<commit_message>
#11 : Added example for inserting pictures. Made Alignment property of Graphic constructor optional.
</commit_message>
<xml_diff>
--- a/Examples/ConsoleApp/Templates/ContentDemo.docx
+++ b/Examples/ConsoleApp/Templates/ContentDemo.docx
@@ -15,10 +15,20 @@
         <w:pStyle w:val="Heading1"/>
       </w:pPr>
       <w:r>
-        <w:t>{toc:</w:t>
-      </w:r>
-      <w:r>
-        <w:t xml:space="preserve">Report </w:t>
+        <w:t>{</w:t>
+      </w:r>
+      <w:proofErr w:type="spellStart"/>
+      <w:proofErr w:type="gramStart"/>
+      <w:r>
+        <w:t>toc:</w:t>
+      </w:r>
+      <w:r>
+        <w:t>Report</w:t>
+      </w:r>
+      <w:proofErr w:type="spellEnd"/>
+      <w:proofErr w:type="gramEnd"/>
+      <w:r>
+        <w:t xml:space="preserve"> </w:t>
       </w:r>
       <w:r>
         <w:t>Contents</w:t>
@@ -31,11 +41,19 @@
       </w:r>
     </w:p>
     <w:p>
-      <w:r>
-        <w:rPr>
-          <w:color w:val="FF0000"/>
-        </w:rPr>
-        <w:t>{!:This placeholder auto-gene</w:t>
+      <w:proofErr w:type="gramStart"/>
+      <w:r>
+        <w:rPr>
+          <w:color w:val="FF0000"/>
+        </w:rPr>
+        <w:t>{!:</w:t>
+      </w:r>
+      <w:proofErr w:type="gramEnd"/>
+      <w:r>
+        <w:rPr>
+          <w:color w:val="FF0000"/>
+        </w:rPr>
+        <w:t>This placeholder auto-gene</w:t>
       </w:r>
       <w:r>
         <w:rPr>
@@ -55,6 +73,145 @@
           <w:color w:val="FF0000"/>
         </w:rPr>
         <w:t>Report Contents</w:t>
+      </w:r>
+      <w:r>
+        <w:rPr>
+          <w:color w:val="FF0000"/>
+        </w:rPr>
+        <w:t>.</w:t>
+      </w:r>
+      <w:r>
+        <w:rPr>
+          <w:color w:val="FF0000"/>
+        </w:rPr>
+        <w:t>}</w:t>
+      </w:r>
+    </w:p>
+    <w:p>
+      <w:pPr>
+        <w:pStyle w:val="Heading2"/>
+      </w:pPr>
+      <w:r>
+        <w:t>Picture</w:t>
+      </w:r>
+    </w:p>
+    <w:p>
+      <w:r>
+        <w:t>{pic:LocationPic:</w:t>
+      </w:r>
+      <w:r>
+        <w:t>20</w:t>
+      </w:r>
+      <w:bookmarkStart w:id="0" w:name="_GoBack"/>
+      <w:bookmarkEnd w:id="0"/>
+      <w:r>
+        <w:t>0</w:t>
+      </w:r>
+      <w:r>
+        <w:t>}</w:t>
+      </w:r>
+      <w:r>
+        <w:br/>
+      </w:r>
+      <w:r>
+        <w:rPr>
+          <w:color w:val="FF0000"/>
+        </w:rPr>
+        <w:t>{!:</w:t>
+      </w:r>
+      <w:r>
+        <w:rPr>
+          <w:color w:val="FF0000"/>
+        </w:rPr>
+        <w:t xml:space="preserve">The </w:t>
+      </w:r>
+      <w:r>
+        <w:rPr>
+          <w:b/>
+          <w:color w:val="FF0000"/>
+        </w:rPr>
+        <w:t>pic:LocationPic:</w:t>
+      </w:r>
+      <w:r>
+        <w:rPr>
+          <w:b/>
+          <w:color w:val="FF0000"/>
+        </w:rPr>
+        <w:t>20</w:t>
+      </w:r>
+      <w:r>
+        <w:rPr>
+          <w:b/>
+          <w:color w:val="FF0000"/>
+        </w:rPr>
+        <w:t>0</w:t>
+      </w:r>
+      <w:r>
+        <w:rPr>
+          <w:color w:val="FF0000"/>
+        </w:rPr>
+        <w:t xml:space="preserve"> placeholder will load a graphic from the </w:t>
+      </w:r>
+      <w:proofErr w:type="spellStart"/>
+      <w:r>
+        <w:rPr>
+          <w:b/>
+          <w:color w:val="FF0000"/>
+        </w:rPr>
+        <w:t>LocationPic</w:t>
+      </w:r>
+      <w:proofErr w:type="spellEnd"/>
+      <w:r>
+        <w:rPr>
+          <w:b/>
+          <w:color w:val="FF0000"/>
+        </w:rPr>
+        <w:t xml:space="preserve"> </w:t>
+      </w:r>
+      <w:r>
+        <w:rPr>
+          <w:color w:val="FF0000"/>
+        </w:rPr>
+        <w:t>variable</w:t>
+      </w:r>
+      <w:r>
+        <w:rPr>
+          <w:color w:val="FF0000"/>
+        </w:rPr>
+        <w:t>.</w:t>
+      </w:r>
+      <w:r>
+        <w:rPr>
+          <w:color w:val="FF0000"/>
+        </w:rPr>
+        <w:t>}</w:t>
+      </w:r>
+      <w:r>
+        <w:rPr>
+          <w:color w:val="FF0000"/>
+        </w:rPr>
+        <w:br/>
+        <w:t xml:space="preserve">{!:The value </w:t>
+      </w:r>
+      <w:r>
+        <w:rPr>
+          <w:b/>
+          <w:color w:val="FF0000"/>
+        </w:rPr>
+        <w:t>20</w:t>
+      </w:r>
+      <w:r>
+        <w:rPr>
+          <w:b/>
+          <w:color w:val="FF0000"/>
+        </w:rPr>
+        <w:t>0</w:t>
+      </w:r>
+      <w:r>
+        <w:rPr>
+          <w:color w:val="FF0000"/>
+        </w:rPr>
+        <w:t xml:space="preserve"> is an (optional) fixed width in pixels</w:t>
       </w:r>
       <w:r>
         <w:rPr>
@@ -86,12 +243,14 @@
         </w:rPr>
       </w:pPr>
       <w:hyperlink r:id="rId7" w:history="1">
+        <w:proofErr w:type="spellStart"/>
         <w:r>
           <w:rPr>
             <w:rStyle w:val="Hyperlink"/>
           </w:rPr>
           <w:t>MyHyperlink</w:t>
         </w:r>
+        <w:proofErr w:type="spellEnd"/>
       </w:hyperlink>
       <w:r>
         <w:rPr>
@@ -327,7 +486,15 @@
           <w:b/>
           <w:color w:val="FF0000"/>
         </w:rPr>
-        <w:t>$:txt</w:t>
+        <w:t>$:</w:t>
+      </w:r>
+      <w:proofErr w:type="spellStart"/>
+      <w:r>
+        <w:rPr>
+          <w:b/>
+          <w:color w:val="FF0000"/>
+        </w:rPr>
+        <w:t>txt</w:t>
       </w:r>
       <w:r>
         <w:rPr>
@@ -336,6 +503,7 @@
         </w:rPr>
         <w:t>:Name</w:t>
       </w:r>
+      <w:proofErr w:type="spellEnd"/>
       <w:r>
         <w:rPr>
           <w:color w:val="FF0000"/>
@@ -348,6 +516,7 @@
         </w:rPr>
         <w:t xml:space="preserve"> </w:t>
       </w:r>
+      <w:proofErr w:type="spellStart"/>
       <w:r>
         <w:rPr>
           <w:b/>
@@ -360,7 +529,15 @@
           <w:b/>
           <w:color w:val="FF0000"/>
         </w:rPr>
-        <w:t>:Locations[n].Name</w:t>
+        <w:t>:Locations</w:t>
+      </w:r>
+      <w:proofErr w:type="spellEnd"/>
+      <w:r>
+        <w:rPr>
+          <w:b/>
+          <w:color w:val="FF0000"/>
+        </w:rPr>
+        <w:t>[n].Name</w:t>
       </w:r>
       <w:r>
         <w:rPr>
@@ -473,8 +650,6 @@
             <w:r>
               <w:t>grid</w:t>
             </w:r>
-            <w:bookmarkStart w:id="0" w:name="_GoBack"/>
-            <w:bookmarkEnd w:id="0"/>
             <w:r>
               <w:t>}{$:txt:</w:t>
             </w:r>
@@ -495,12 +670,21 @@
       <w:pPr>
         <w:spacing w:after="0"/>
       </w:pPr>
-      <w:r>
-        <w:rPr>
-          <w:color w:val="FF0000"/>
-        </w:rPr>
-        <w:t xml:space="preserve">{!:The </w:t>
-      </w:r>
+      <w:proofErr w:type="gramStart"/>
+      <w:r>
+        <w:rPr>
+          <w:color w:val="FF0000"/>
+        </w:rPr>
+        <w:t>{!:</w:t>
+      </w:r>
+      <w:proofErr w:type="gramEnd"/>
+      <w:r>
+        <w:rPr>
+          <w:color w:val="FF0000"/>
+        </w:rPr>
+        <w:t xml:space="preserve">The </w:t>
+      </w:r>
+      <w:proofErr w:type="spellStart"/>
       <w:r>
         <w:rPr>
           <w:b/>
@@ -508,6 +692,7 @@
         </w:rPr>
         <w:t>cel</w:t>
       </w:r>
+      <w:proofErr w:type="spellEnd"/>
       <w:r>
         <w:rPr>
           <w:color w:val="FF0000"/>
@@ -613,11 +798,18 @@
         <w:spacing w:after="0"/>
       </w:pPr>
       <w:r>
-        <w:t>{li:</w:t>
+        <w:t>{</w:t>
+      </w:r>
+      <w:proofErr w:type="spellStart"/>
+      <w:proofErr w:type="gramStart"/>
+      <w:r>
+        <w:t>li:</w:t>
       </w:r>
       <w:r>
         <w:t>list</w:t>
       </w:r>
+      <w:proofErr w:type="spellEnd"/>
+      <w:proofErr w:type="gramEnd"/>
       <w:r>
         <w:t>}{$:txt:}</w:t>
       </w:r>
@@ -736,9 +928,11 @@
         <w:lastRenderedPageBreak/>
         <w:t>{</w:t>
       </w:r>
+      <w:proofErr w:type="spellStart"/>
       <w:r>
         <w:t>sec:removeAppendix</w:t>
       </w:r>
+      <w:proofErr w:type="spellEnd"/>
       <w:r>
         <w:t>}</w:t>
       </w:r>
@@ -799,6 +993,7 @@
         <w:br/>
         <w:t>{!:</w:t>
       </w:r>
+      <w:proofErr w:type="spellStart"/>
       <w:r>
         <w:rPr>
           <w:b/>
@@ -806,6 +1001,7 @@
         </w:rPr>
         <w:t>removeAppendix</w:t>
       </w:r>
+      <w:proofErr w:type="spellEnd"/>
       <w:r>
         <w:rPr>
           <w:color w:val="FF0000"/>
@@ -822,7 +1018,21 @@
         <w:rPr>
           <w:color w:val="FF0000"/>
         </w:rPr>
-        <w:t xml:space="preserve"> a Bool value in the model. If it evaluates </w:t>
+        <w:t xml:space="preserve"> a </w:t>
+      </w:r>
+      <w:proofErr w:type="spellStart"/>
+      <w:r>
+        <w:rPr>
+          <w:color w:val="FF0000"/>
+        </w:rPr>
+        <w:t>Bool</w:t>
+      </w:r>
+      <w:proofErr w:type="spellEnd"/>
+      <w:r>
+        <w:rPr>
+          <w:color w:val="FF0000"/>
+        </w:rPr>
+        <w:t xml:space="preserve"> value in the model. If it evaluates </w:t>
       </w:r>
       <w:r>
         <w:rPr>
@@ -931,14 +1141,26 @@
         </w:rPr>
       </w:pPr>
       <w:r>
-        <w:t xml:space="preserve">{rm:removeExtraParagraph}This paragraph is conditionally deleted if </w:t>
-      </w:r>
+        <w:t>{</w:t>
+      </w:r>
+      <w:proofErr w:type="spellStart"/>
+      <w:proofErr w:type="gramStart"/>
+      <w:r>
+        <w:t>rm:removeExtraParagraph</w:t>
+      </w:r>
+      <w:proofErr w:type="spellEnd"/>
+      <w:proofErr w:type="gramEnd"/>
+      <w:r>
+        <w:t xml:space="preserve">}This paragraph is conditionally deleted if </w:t>
+      </w:r>
+      <w:proofErr w:type="spellStart"/>
       <w:r>
         <w:rPr>
           <w:b/>
         </w:rPr>
         <w:t>removeExtraParagraph</w:t>
       </w:r>
+      <w:proofErr w:type="spellEnd"/>
       <w:r>
         <w:t xml:space="preserve"> is </w:t>
       </w:r>

</xml_diff>

<commit_message>
#28 : Added support for direct use of string and boolean values in placeholders. Added example usage to the ContentDemo report.
</commit_message>
<xml_diff>
--- a/Examples/ConsoleApp/Templates/ContentDemo.docx
+++ b/Examples/ConsoleApp/Templates/ContentDemo.docx
@@ -15,158 +15,129 @@
         <w:pStyle w:val="Heading1"/>
       </w:pPr>
       <w:r>
-        <w:t>{</w:t>
-      </w:r>
-      <w:proofErr w:type="spellStart"/>
-      <w:proofErr w:type="gramStart"/>
-      <w:r>
-        <w:t>toc:</w:t>
-      </w:r>
-      <w:r>
-        <w:t>Report</w:t>
-      </w:r>
-      <w:proofErr w:type="spellEnd"/>
-      <w:proofErr w:type="gramEnd"/>
+        <w:t>{toc:</w:t>
+      </w:r>
+      <w:r>
+        <w:t xml:space="preserve">Report </w:t>
+      </w:r>
+      <w:r>
+        <w:t>Contents</w:t>
+      </w:r>
+      <w:r>
+        <w:t>}</w:t>
+      </w:r>
       <w:r>
         <w:t xml:space="preserve"> </w:t>
       </w:r>
-      <w:r>
-        <w:t>Contents</w:t>
-      </w:r>
-      <w:r>
+    </w:p>
+    <w:p>
+      <w:r>
+        <w:rPr>
+          <w:color w:val="FF0000"/>
+        </w:rPr>
+        <w:t>{!:This placeholder auto-gene</w:t>
+      </w:r>
+      <w:r>
+        <w:rPr>
+          <w:color w:val="FF0000"/>
+        </w:rPr>
+        <w:t>rates the table of contents, using the title</w:t>
+      </w:r>
+      <w:r>
+        <w:rPr>
+          <w:color w:val="FF0000"/>
+        </w:rPr>
+        <w:t xml:space="preserve"> </w:t>
+      </w:r>
+      <w:r>
+        <w:rPr>
+          <w:b/>
+          <w:color w:val="FF0000"/>
+        </w:rPr>
+        <w:t>Report Contents</w:t>
+      </w:r>
+      <w:r>
+        <w:rPr>
+          <w:color w:val="FF0000"/>
+        </w:rPr>
+        <w:t>.</w:t>
+      </w:r>
+      <w:r>
+        <w:rPr>
+          <w:color w:val="FF0000"/>
+        </w:rPr>
         <w:t>}</w:t>
       </w:r>
-      <w:r>
-        <w:t xml:space="preserve"> </w:t>
-      </w:r>
-    </w:p>
-    <w:p>
-      <w:proofErr w:type="gramStart"/>
+    </w:p>
+    <w:p>
+      <w:pPr>
+        <w:pStyle w:val="Heading2"/>
+      </w:pPr>
+      <w:r>
+        <w:t>Picture</w:t>
+      </w:r>
+    </w:p>
+    <w:p>
+      <w:r>
+        <w:t>{pic:LocationPic:</w:t>
+      </w:r>
+      <w:r>
+        <w:t>20</w:t>
+      </w:r>
+      <w:r>
+        <w:t>0</w:t>
+      </w:r>
+      <w:r>
+        <w:t>}</w:t>
+      </w:r>
+      <w:r>
+        <w:br/>
+      </w:r>
       <w:r>
         <w:rPr>
           <w:color w:val="FF0000"/>
         </w:rPr>
         <w:t>{!:</w:t>
       </w:r>
-      <w:proofErr w:type="gramEnd"/>
-      <w:r>
-        <w:rPr>
-          <w:color w:val="FF0000"/>
-        </w:rPr>
-        <w:t>This placeholder auto-gene</w:t>
-      </w:r>
-      <w:r>
-        <w:rPr>
-          <w:color w:val="FF0000"/>
-        </w:rPr>
-        <w:t>rates the table of contents, using the title</w:t>
-      </w:r>
-      <w:r>
-        <w:rPr>
-          <w:color w:val="FF0000"/>
-        </w:rPr>
-        <w:t xml:space="preserve"> </w:t>
-      </w:r>
-      <w:r>
-        <w:rPr>
-          <w:b/>
-          <w:color w:val="FF0000"/>
-        </w:rPr>
-        <w:t>Report Contents</w:t>
-      </w:r>
-      <w:r>
-        <w:rPr>
-          <w:color w:val="FF0000"/>
-        </w:rPr>
-        <w:t>.</w:t>
-      </w:r>
-      <w:r>
-        <w:rPr>
-          <w:color w:val="FF0000"/>
-        </w:rPr>
-        <w:t>}</w:t>
-      </w:r>
-    </w:p>
-    <w:p>
-      <w:pPr>
-        <w:pStyle w:val="Heading2"/>
-      </w:pPr>
-      <w:r>
-        <w:t>Picture</w:t>
-      </w:r>
-    </w:p>
-    <w:p>
-      <w:r>
-        <w:t>{pic:LocationPic:</w:t>
-      </w:r>
-      <w:r>
+      <w:r>
+        <w:rPr>
+          <w:color w:val="FF0000"/>
+        </w:rPr>
+        <w:t xml:space="preserve">The </w:t>
+      </w:r>
+      <w:r>
+        <w:rPr>
+          <w:b/>
+          <w:color w:val="FF0000"/>
+        </w:rPr>
+        <w:t>pic:LocationPic:</w:t>
+      </w:r>
+      <w:r>
+        <w:rPr>
+          <w:b/>
+          <w:color w:val="FF0000"/>
+        </w:rPr>
         <w:t>20</w:t>
       </w:r>
-      <w:bookmarkStart w:id="0" w:name="_GoBack"/>
-      <w:bookmarkEnd w:id="0"/>
-      <w:r>
+      <w:r>
+        <w:rPr>
+          <w:b/>
+          <w:color w:val="FF0000"/>
+        </w:rPr>
         <w:t>0</w:t>
       </w:r>
       <w:r>
-        <w:t>}</w:t>
-      </w:r>
-      <w:r>
-        <w:br/>
-      </w:r>
-      <w:r>
-        <w:rPr>
-          <w:color w:val="FF0000"/>
-        </w:rPr>
-        <w:t>{!:</w:t>
-      </w:r>
-      <w:r>
-        <w:rPr>
-          <w:color w:val="FF0000"/>
-        </w:rPr>
-        <w:t xml:space="preserve">The </w:t>
-      </w:r>
-      <w:r>
-        <w:rPr>
-          <w:b/>
-          <w:color w:val="FF0000"/>
-        </w:rPr>
-        <w:t>pic:LocationPic:</w:t>
-      </w:r>
-      <w:r>
-        <w:rPr>
-          <w:b/>
-          <w:color w:val="FF0000"/>
-        </w:rPr>
-        <w:t>20</w:t>
-      </w:r>
-      <w:r>
-        <w:rPr>
-          <w:b/>
-          <w:color w:val="FF0000"/>
-        </w:rPr>
-        <w:t>0</w:t>
-      </w:r>
-      <w:r>
         <w:rPr>
           <w:color w:val="FF0000"/>
         </w:rPr>
         <w:t xml:space="preserve"> placeholder will load a graphic from the </w:t>
       </w:r>
-      <w:proofErr w:type="spellStart"/>
-      <w:r>
-        <w:rPr>
-          <w:b/>
-          <w:color w:val="FF0000"/>
-        </w:rPr>
-        <w:t>LocationPic</w:t>
-      </w:r>
-      <w:proofErr w:type="spellEnd"/>
-      <w:r>
-        <w:rPr>
-          <w:b/>
-          <w:color w:val="FF0000"/>
-        </w:rPr>
-        <w:t xml:space="preserve"> </w:t>
+      <w:r>
+        <w:rPr>
+          <w:b/>
+          <w:color w:val="FF0000"/>
+        </w:rPr>
+        <w:t xml:space="preserve">LocationPic </w:t>
       </w:r>
       <w:r>
         <w:rPr>
@@ -243,14 +214,12 @@
         </w:rPr>
       </w:pPr>
       <w:hyperlink r:id="rId7" w:history="1">
-        <w:proofErr w:type="spellStart"/>
         <w:r>
           <w:rPr>
             <w:rStyle w:val="Hyperlink"/>
           </w:rPr>
           <w:t>MyHyperlink</w:t>
         </w:r>
-        <w:proofErr w:type="spellEnd"/>
       </w:hyperlink>
       <w:r>
         <w:rPr>
@@ -486,9 +455,27 @@
           <w:b/>
           <w:color w:val="FF0000"/>
         </w:rPr>
-        <w:t>$:</w:t>
-      </w:r>
-      <w:proofErr w:type="spellStart"/>
+        <w:t>$:txt</w:t>
+      </w:r>
+      <w:r>
+        <w:rPr>
+          <w:b/>
+          <w:color w:val="FF0000"/>
+        </w:rPr>
+        <w:t>:Name</w:t>
+      </w:r>
+      <w:r>
+        <w:rPr>
+          <w:color w:val="FF0000"/>
+        </w:rPr>
+        <w:t xml:space="preserve"> placeholder transforms into</w:t>
+      </w:r>
+      <w:r>
+        <w:rPr>
+          <w:color w:val="FF0000"/>
+        </w:rPr>
+        <w:t xml:space="preserve"> </w:t>
+      </w:r>
       <w:r>
         <w:rPr>
           <w:b/>
@@ -501,43 +488,7 @@
           <w:b/>
           <w:color w:val="FF0000"/>
         </w:rPr>
-        <w:t>:Name</w:t>
-      </w:r>
-      <w:proofErr w:type="spellEnd"/>
-      <w:r>
-        <w:rPr>
-          <w:color w:val="FF0000"/>
-        </w:rPr>
-        <w:t xml:space="preserve"> placeholder transforms into</w:t>
-      </w:r>
-      <w:r>
-        <w:rPr>
-          <w:color w:val="FF0000"/>
-        </w:rPr>
-        <w:t xml:space="preserve"> </w:t>
-      </w:r>
-      <w:proofErr w:type="spellStart"/>
-      <w:r>
-        <w:rPr>
-          <w:b/>
-          <w:color w:val="FF0000"/>
-        </w:rPr>
-        <w:t>txt</w:t>
-      </w:r>
-      <w:r>
-        <w:rPr>
-          <w:b/>
-          <w:color w:val="FF0000"/>
-        </w:rPr>
-        <w:t>:Locations</w:t>
-      </w:r>
-      <w:proofErr w:type="spellEnd"/>
-      <w:r>
-        <w:rPr>
-          <w:b/>
-          <w:color w:val="FF0000"/>
-        </w:rPr>
-        <w:t>[n].Name</w:t>
+        <w:t>:Locations[n].Name</w:t>
       </w:r>
       <w:r>
         <w:rPr>
@@ -670,21 +621,12 @@
       <w:pPr>
         <w:spacing w:after="0"/>
       </w:pPr>
-      <w:proofErr w:type="gramStart"/>
-      <w:r>
-        <w:rPr>
-          <w:color w:val="FF0000"/>
-        </w:rPr>
-        <w:t>{!:</w:t>
-      </w:r>
-      <w:proofErr w:type="gramEnd"/>
-      <w:r>
-        <w:rPr>
-          <w:color w:val="FF0000"/>
-        </w:rPr>
-        <w:t xml:space="preserve">The </w:t>
-      </w:r>
-      <w:proofErr w:type="spellStart"/>
+      <w:r>
+        <w:rPr>
+          <w:color w:val="FF0000"/>
+        </w:rPr>
+        <w:t xml:space="preserve">{!:The </w:t>
+      </w:r>
       <w:r>
         <w:rPr>
           <w:b/>
@@ -692,7 +634,6 @@
         </w:rPr>
         <w:t>cel</w:t>
       </w:r>
-      <w:proofErr w:type="spellEnd"/>
       <w:r>
         <w:rPr>
           <w:color w:val="FF0000"/>
@@ -798,18 +739,11 @@
         <w:spacing w:after="0"/>
       </w:pPr>
       <w:r>
-        <w:t>{</w:t>
-      </w:r>
-      <w:proofErr w:type="spellStart"/>
-      <w:proofErr w:type="gramStart"/>
-      <w:r>
-        <w:t>li:</w:t>
+        <w:t>{li:</w:t>
       </w:r>
       <w:r>
         <w:t>list</w:t>
       </w:r>
-      <w:proofErr w:type="spellEnd"/>
-      <w:proofErr w:type="gramEnd"/>
       <w:r>
         <w:t>}{$:txt:}</w:t>
       </w:r>
@@ -928,11 +862,9 @@
         <w:lastRenderedPageBreak/>
         <w:t>{</w:t>
       </w:r>
-      <w:proofErr w:type="spellStart"/>
       <w:r>
         <w:t>sec:removeAppendix</w:t>
       </w:r>
-      <w:proofErr w:type="spellEnd"/>
       <w:r>
         <w:t>}</w:t>
       </w:r>
@@ -993,7 +925,6 @@
         <w:br/>
         <w:t>{!:</w:t>
       </w:r>
-      <w:proofErr w:type="spellStart"/>
       <w:r>
         <w:rPr>
           <w:b/>
@@ -1001,7 +932,6 @@
         </w:rPr>
         <w:t>removeAppendix</w:t>
       </w:r>
-      <w:proofErr w:type="spellEnd"/>
       <w:r>
         <w:rPr>
           <w:color w:val="FF0000"/>
@@ -1018,21 +948,7 @@
         <w:rPr>
           <w:color w:val="FF0000"/>
         </w:rPr>
-        <w:t xml:space="preserve"> a </w:t>
-      </w:r>
-      <w:proofErr w:type="spellStart"/>
-      <w:r>
-        <w:rPr>
-          <w:color w:val="FF0000"/>
-        </w:rPr>
-        <w:t>Bool</w:t>
-      </w:r>
-      <w:proofErr w:type="spellEnd"/>
-      <w:r>
-        <w:rPr>
-          <w:color w:val="FF0000"/>
-        </w:rPr>
-        <w:t xml:space="preserve"> value in the model. If it evaluates </w:t>
+        <w:t xml:space="preserve"> a Bool value in the model. If it evaluates </w:t>
       </w:r>
       <w:r>
         <w:rPr>
@@ -1131,44 +1047,157 @@
     </w:p>
     <w:p>
       <w:r>
-        <w:t>This paragraph is kept.</w:t>
-      </w:r>
-    </w:p>
-    <w:p>
-      <w:pPr>
-        <w:rPr>
-          <w:b/>
-        </w:rPr>
-      </w:pPr>
-      <w:r>
-        <w:t>{</w:t>
-      </w:r>
-      <w:proofErr w:type="spellStart"/>
-      <w:proofErr w:type="gramStart"/>
-      <w:r>
-        <w:t>rm:removeExtraParagraph</w:t>
-      </w:r>
-      <w:proofErr w:type="spellEnd"/>
-      <w:proofErr w:type="gramEnd"/>
-      <w:r>
-        <w:t xml:space="preserve">}This paragraph is conditionally deleted if </w:t>
-      </w:r>
-      <w:proofErr w:type="spellStart"/>
-      <w:r>
-        <w:rPr>
-          <w:b/>
-        </w:rPr>
-        <w:t>removeExtraParagraph</w:t>
-      </w:r>
-      <w:proofErr w:type="spellEnd"/>
-      <w:r>
-        <w:t xml:space="preserve"> is </w:t>
-      </w:r>
-      <w:r>
-        <w:t>set</w:t>
-      </w:r>
-      <w:r>
-        <w:t>.</w:t>
+        <w:t xml:space="preserve">This paragraph is </w:t>
+      </w:r>
+      <w:r>
+        <w:t>{txt:”s</w:t>
+      </w:r>
+      <w:bookmarkStart w:id="0" w:name="_GoBack"/>
+      <w:bookmarkEnd w:id="0"/>
+      <w:r>
+        <w:t>till here”}!</w:t>
+      </w:r>
+    </w:p>
+    <w:p>
+      <w:r>
+        <w:t>{rm:</w:t>
+      </w:r>
+      <w:r>
+        <w:t>true</w:t>
+      </w:r>
+      <w:r>
+        <w:t>}</w:t>
+      </w:r>
+      <w:r>
+        <w:rPr>
+          <w:color w:val="FF0000"/>
+        </w:rPr>
+        <w:t xml:space="preserve">This paragraph is conditionally deleted </w:t>
+      </w:r>
+      <w:r>
+        <w:rPr>
+          <w:color w:val="FF0000"/>
+        </w:rPr>
+        <w:t xml:space="preserve">by the </w:t>
+      </w:r>
+      <w:r>
+        <w:rPr>
+          <w:b/>
+          <w:color w:val="FF0000"/>
+        </w:rPr>
+        <w:t>rm:true</w:t>
+      </w:r>
+      <w:r>
+        <w:rPr>
+          <w:color w:val="FF0000"/>
+        </w:rPr>
+        <w:t xml:space="preserve"> placeholder. </w:t>
+      </w:r>
+      <w:r>
+        <w:rPr>
+          <w:color w:val="FF0000"/>
+        </w:rPr>
+        <w:t>We</w:t>
+      </w:r>
+      <w:r>
+        <w:rPr>
+          <w:color w:val="FF0000"/>
+        </w:rPr>
+        <w:t xml:space="preserve"> </w:t>
+      </w:r>
+      <w:r>
+        <w:rPr>
+          <w:color w:val="FF0000"/>
+        </w:rPr>
+        <w:t>can alternatively use</w:t>
+      </w:r>
+      <w:r>
+        <w:rPr>
+          <w:color w:val="FF0000"/>
+        </w:rPr>
+        <w:t xml:space="preserve"> a path to a </w:t>
+      </w:r>
+      <w:r>
+        <w:rPr>
+          <w:b/>
+          <w:color w:val="FF0000"/>
+        </w:rPr>
+        <w:t>Bool</w:t>
+      </w:r>
+      <w:r>
+        <w:rPr>
+          <w:color w:val="FF0000"/>
+        </w:rPr>
+        <w:t xml:space="preserve"> value in the mode</w:t>
+      </w:r>
+      <w:r>
+        <w:rPr>
+          <w:color w:val="FF0000"/>
+        </w:rPr>
+        <w:t xml:space="preserve">. Try replacing </w:t>
+      </w:r>
+      <w:r>
+        <w:rPr>
+          <w:b/>
+          <w:color w:val="FF0000"/>
+        </w:rPr>
+        <w:t>true</w:t>
+      </w:r>
+      <w:r>
+        <w:rPr>
+          <w:color w:val="FF0000"/>
+        </w:rPr>
+        <w:t xml:space="preserve"> with </w:t>
+      </w:r>
+      <w:r>
+        <w:rPr>
+          <w:b/>
+          <w:color w:val="FF0000"/>
+        </w:rPr>
+        <w:t>removeParagraph</w:t>
+      </w:r>
+      <w:r>
+        <w:rPr>
+          <w:color w:val="FF0000"/>
+        </w:rPr>
+        <w:t xml:space="preserve">, </w:t>
+      </w:r>
+      <w:r>
+        <w:rPr>
+          <w:color w:val="FF0000"/>
+        </w:rPr>
+        <w:t xml:space="preserve">and </w:t>
+      </w:r>
+      <w:r>
+        <w:rPr>
+          <w:color w:val="FF0000"/>
+        </w:rPr>
+        <w:t>give it a</w:t>
+      </w:r>
+      <w:r>
+        <w:rPr>
+          <w:color w:val="FF0000"/>
+        </w:rPr>
+        <w:t xml:space="preserve"> value in</w:t>
+      </w:r>
+      <w:r>
+        <w:rPr>
+          <w:color w:val="FF0000"/>
+        </w:rPr>
+        <w:t xml:space="preserve"> the </w:t>
+      </w:r>
+      <w:r>
+        <w:rPr>
+          <w:b/>
+          <w:color w:val="FF0000"/>
+        </w:rPr>
+        <w:t>ContentDemoModel</w:t>
+      </w:r>
+      <w:r>
+        <w:rPr>
+          <w:color w:val="FF0000"/>
+        </w:rPr>
+        <w:t xml:space="preserve"> class.</w:t>
       </w:r>
     </w:p>
     <w:sectPr>
@@ -1391,7 +1420,7 @@
               <w:noProof/>
               <w:lang w:val="en-GB"/>
             </w:rPr>
-            <w:t>1</w:t>
+            <w:t>2</w:t>
           </w:r>
           <w:r>
             <w:rPr>

</xml_diff>

<commit_message>
Added a picture replace example to the ContentDemo report
</commit_message>
<xml_diff>
--- a/Examples/ConsoleApp/Templates/ContentDemo.docx
+++ b/Examples/ConsoleApp/Templates/ContentDemo.docx
@@ -849,7 +849,12 @@
     <w:p>
       <w:pPr>
         <w:sectPr>
-          <w:headerReference w:type="default" r:id="rId8"/>
+          <w:headerReference w:type="even" r:id="rId8"/>
+          <w:headerReference w:type="default" r:id="rId9"/>
+          <w:footerReference w:type="even" r:id="rId10"/>
+          <w:footerReference w:type="default" r:id="rId11"/>
+          <w:headerReference w:type="first" r:id="rId12"/>
+          <w:footerReference w:type="first" r:id="rId13"/>
           <w:pgSz w:w="11906" w:h="16838"/>
           <w:pgMar w:top="1440" w:right="1440" w:bottom="1440" w:left="1440" w:header="708" w:footer="708" w:gutter="0"/>
           <w:cols w:space="708"/>
@@ -875,7 +880,19 @@
         <w:rPr>
           <w:color w:val="FF0000"/>
         </w:rPr>
-        <w:t>{!:This is a document section.</w:t>
+        <w:t xml:space="preserve">{!:This is a </w:t>
+      </w:r>
+      <w:r>
+        <w:rPr>
+          <w:color w:val="FF0000"/>
+        </w:rPr>
+        <w:t xml:space="preserve">new </w:t>
+      </w:r>
+      <w:r>
+        <w:rPr>
+          <w:color w:val="FF0000"/>
+        </w:rPr>
+        <w:t>document section.</w:t>
       </w:r>
       <w:r>
         <w:rPr>
@@ -1052,8 +1069,6 @@
       <w:r>
         <w:t>{txt:”s</w:t>
       </w:r>
-      <w:bookmarkStart w:id="0" w:name="_GoBack"/>
-      <w:bookmarkEnd w:id="0"/>
       <w:r>
         <w:t>till here”}!</w:t>
       </w:r>
@@ -1236,6 +1251,36 @@
 </w:endnotes>
 </file>
 
+<file path=word/footer1.xml><?xml version="1.0" encoding="utf-8"?>
+<w:ftr xmlns:wpc="http://schemas.microsoft.com/office/word/2010/wordprocessingCanvas" xmlns:cx="http://schemas.microsoft.com/office/drawing/2014/chartex" xmlns:cx1="http://schemas.microsoft.com/office/drawing/2015/9/8/chartex" xmlns:mc="http://schemas.openxmlformats.org/markup-compatibility/2006" xmlns:o="urn:schemas-microsoft-com:office:office" xmlns:r="http://schemas.openxmlformats.org/officeDocument/2006/relationships" xmlns:m="http://schemas.openxmlformats.org/officeDocument/2006/math" xmlns:v="urn:schemas-microsoft-com:vml" xmlns:wp14="http://schemas.microsoft.com/office/word/2010/wordprocessingDrawing" xmlns:wp="http://schemas.openxmlformats.org/drawingml/2006/wordprocessingDrawing" xmlns:w10="urn:schemas-microsoft-com:office:word" xmlns:w="http://schemas.openxmlformats.org/wordprocessingml/2006/main" xmlns:w14="http://schemas.microsoft.com/office/word/2010/wordml" xmlns:w15="http://schemas.microsoft.com/office/word/2012/wordml" xmlns:w16se="http://schemas.microsoft.com/office/word/2015/wordml/symex" xmlns:wpg="http://schemas.microsoft.com/office/word/2010/wordprocessingGroup" xmlns:wpi="http://schemas.microsoft.com/office/word/2010/wordprocessingInk" xmlns:wne="http://schemas.microsoft.com/office/word/2006/wordml" xmlns:wps="http://schemas.microsoft.com/office/word/2010/wordprocessingShape" mc:Ignorable="w14 w15 w16se wp14">
+  <w:p>
+    <w:pPr>
+      <w:pStyle w:val="Footer"/>
+    </w:pPr>
+  </w:p>
+</w:ftr>
+</file>
+
+<file path=word/footer2.xml><?xml version="1.0" encoding="utf-8"?>
+<w:ftr xmlns:wpc="http://schemas.microsoft.com/office/word/2010/wordprocessingCanvas" xmlns:cx="http://schemas.microsoft.com/office/drawing/2014/chartex" xmlns:cx1="http://schemas.microsoft.com/office/drawing/2015/9/8/chartex" xmlns:mc="http://schemas.openxmlformats.org/markup-compatibility/2006" xmlns:o="urn:schemas-microsoft-com:office:office" xmlns:r="http://schemas.openxmlformats.org/officeDocument/2006/relationships" xmlns:m="http://schemas.openxmlformats.org/officeDocument/2006/math" xmlns:v="urn:schemas-microsoft-com:vml" xmlns:wp14="http://schemas.microsoft.com/office/word/2010/wordprocessingDrawing" xmlns:wp="http://schemas.openxmlformats.org/drawingml/2006/wordprocessingDrawing" xmlns:w10="urn:schemas-microsoft-com:office:word" xmlns:w="http://schemas.openxmlformats.org/wordprocessingml/2006/main" xmlns:w14="http://schemas.microsoft.com/office/word/2010/wordml" xmlns:w15="http://schemas.microsoft.com/office/word/2012/wordml" xmlns:w16se="http://schemas.microsoft.com/office/word/2015/wordml/symex" xmlns:wpg="http://schemas.microsoft.com/office/word/2010/wordprocessingGroup" xmlns:wpi="http://schemas.microsoft.com/office/word/2010/wordprocessingInk" xmlns:wne="http://schemas.microsoft.com/office/word/2006/wordml" xmlns:wps="http://schemas.microsoft.com/office/word/2010/wordprocessingShape" mc:Ignorable="w14 w15 w16se wp14">
+  <w:p>
+    <w:pPr>
+      <w:pStyle w:val="Footer"/>
+    </w:pPr>
+  </w:p>
+</w:ftr>
+</file>
+
+<file path=word/footer3.xml><?xml version="1.0" encoding="utf-8"?>
+<w:ftr xmlns:wpc="http://schemas.microsoft.com/office/word/2010/wordprocessingCanvas" xmlns:cx="http://schemas.microsoft.com/office/drawing/2014/chartex" xmlns:cx1="http://schemas.microsoft.com/office/drawing/2015/9/8/chartex" xmlns:mc="http://schemas.openxmlformats.org/markup-compatibility/2006" xmlns:o="urn:schemas-microsoft-com:office:office" xmlns:r="http://schemas.openxmlformats.org/officeDocument/2006/relationships" xmlns:m="http://schemas.openxmlformats.org/officeDocument/2006/math" xmlns:v="urn:schemas-microsoft-com:vml" xmlns:wp14="http://schemas.microsoft.com/office/word/2010/wordprocessingDrawing" xmlns:wp="http://schemas.openxmlformats.org/drawingml/2006/wordprocessingDrawing" xmlns:w10="urn:schemas-microsoft-com:office:word" xmlns:w="http://schemas.openxmlformats.org/wordprocessingml/2006/main" xmlns:w14="http://schemas.microsoft.com/office/word/2010/wordml" xmlns:w15="http://schemas.microsoft.com/office/word/2012/wordml" xmlns:w16se="http://schemas.microsoft.com/office/word/2015/wordml/symex" xmlns:wpg="http://schemas.microsoft.com/office/word/2010/wordprocessingGroup" xmlns:wpi="http://schemas.microsoft.com/office/word/2010/wordprocessingInk" xmlns:wne="http://schemas.microsoft.com/office/word/2006/wordml" xmlns:wps="http://schemas.microsoft.com/office/word/2010/wordprocessingShape" mc:Ignorable="w14 w15 w16se wp14">
+  <w:p>
+    <w:pPr>
+      <w:pStyle w:val="Footer"/>
+    </w:pPr>
+  </w:p>
+</w:ftr>
+</file>
+
 <file path=word/footnotes.xml><?xml version="1.0" encoding="utf-8"?>
 <w:footnotes xmlns:wpc="http://schemas.microsoft.com/office/word/2010/wordprocessingCanvas" xmlns:cx="http://schemas.microsoft.com/office/drawing/2014/chartex" xmlns:cx1="http://schemas.microsoft.com/office/drawing/2015/9/8/chartex" xmlns:mc="http://schemas.openxmlformats.org/markup-compatibility/2006" xmlns:o="urn:schemas-microsoft-com:office:office" xmlns:r="http://schemas.openxmlformats.org/officeDocument/2006/relationships" xmlns:m="http://schemas.openxmlformats.org/officeDocument/2006/math" xmlns:v="urn:schemas-microsoft-com:vml" xmlns:wp14="http://schemas.microsoft.com/office/word/2010/wordprocessingDrawing" xmlns:wp="http://schemas.openxmlformats.org/drawingml/2006/wordprocessingDrawing" xmlns:w10="urn:schemas-microsoft-com:office:word" xmlns:w="http://schemas.openxmlformats.org/wordprocessingml/2006/main" xmlns:w14="http://schemas.microsoft.com/office/word/2010/wordml" xmlns:w15="http://schemas.microsoft.com/office/word/2012/wordml" xmlns:w16se="http://schemas.microsoft.com/office/word/2015/wordml/symex" xmlns:wpg="http://schemas.microsoft.com/office/word/2010/wordprocessingGroup" xmlns:wpi="http://schemas.microsoft.com/office/word/2010/wordprocessingInk" xmlns:wne="http://schemas.microsoft.com/office/word/2006/wordml" xmlns:wps="http://schemas.microsoft.com/office/word/2010/wordprocessingShape" mc:Ignorable="w14 w15 w16se wp14">
   <w:footnote w:type="separator" w:id="-1">
@@ -1262,6 +1307,16 @@
 </file>
 
 <file path=word/header1.xml><?xml version="1.0" encoding="utf-8"?>
+<w:hdr xmlns:wpc="http://schemas.microsoft.com/office/word/2010/wordprocessingCanvas" xmlns:cx="http://schemas.microsoft.com/office/drawing/2014/chartex" xmlns:cx1="http://schemas.microsoft.com/office/drawing/2015/9/8/chartex" xmlns:mc="http://schemas.openxmlformats.org/markup-compatibility/2006" xmlns:o="urn:schemas-microsoft-com:office:office" xmlns:r="http://schemas.openxmlformats.org/officeDocument/2006/relationships" xmlns:m="http://schemas.openxmlformats.org/officeDocument/2006/math" xmlns:v="urn:schemas-microsoft-com:vml" xmlns:wp14="http://schemas.microsoft.com/office/word/2010/wordprocessingDrawing" xmlns:wp="http://schemas.openxmlformats.org/drawingml/2006/wordprocessingDrawing" xmlns:w10="urn:schemas-microsoft-com:office:word" xmlns:w="http://schemas.openxmlformats.org/wordprocessingml/2006/main" xmlns:w14="http://schemas.microsoft.com/office/word/2010/wordml" xmlns:w15="http://schemas.microsoft.com/office/word/2012/wordml" xmlns:w16se="http://schemas.microsoft.com/office/word/2015/wordml/symex" xmlns:wpg="http://schemas.microsoft.com/office/word/2010/wordprocessingGroup" xmlns:wpi="http://schemas.microsoft.com/office/word/2010/wordprocessingInk" xmlns:wne="http://schemas.microsoft.com/office/word/2006/wordml" xmlns:wps="http://schemas.microsoft.com/office/word/2010/wordprocessingShape" mc:Ignorable="w14 w15 w16se wp14">
+  <w:p>
+    <w:pPr>
+      <w:pStyle w:val="Header"/>
+    </w:pPr>
+  </w:p>
+</w:hdr>
+</file>
+
+<file path=word/header2.xml><?xml version="1.0" encoding="utf-8"?>
 <w:hdr xmlns:wpc="http://schemas.microsoft.com/office/word/2010/wordprocessingCanvas" xmlns:cx="http://schemas.microsoft.com/office/drawing/2014/chartex" xmlns:cx1="http://schemas.microsoft.com/office/drawing/2015/9/8/chartex" xmlns:mc="http://schemas.openxmlformats.org/markup-compatibility/2006" xmlns:o="urn:schemas-microsoft-com:office:office" xmlns:r="http://schemas.openxmlformats.org/officeDocument/2006/relationships" xmlns:m="http://schemas.openxmlformats.org/officeDocument/2006/math" xmlns:v="urn:schemas-microsoft-com:vml" xmlns:wp14="http://schemas.microsoft.com/office/word/2010/wordprocessingDrawing" xmlns:wp="http://schemas.openxmlformats.org/drawingml/2006/wordprocessingDrawing" xmlns:w10="urn:schemas-microsoft-com:office:word" xmlns:w="http://schemas.openxmlformats.org/wordprocessingml/2006/main" xmlns:w14="http://schemas.microsoft.com/office/word/2010/wordml" xmlns:w15="http://schemas.microsoft.com/office/word/2012/wordml" xmlns:w16se="http://schemas.microsoft.com/office/word/2015/wordml/symex" xmlns:wpg="http://schemas.microsoft.com/office/word/2010/wordprocessingGroup" xmlns:wpi="http://schemas.microsoft.com/office/word/2010/wordprocessingInk" xmlns:wne="http://schemas.microsoft.com/office/word/2006/wordml" xmlns:wps="http://schemas.microsoft.com/office/word/2010/wordprocessingShape" mc:Ignorable="w14 w15 w16se wp14">
   <w:tbl>
     <w:tblPr>
@@ -1313,7 +1368,7 @@
               <wp:inline distT="0" distB="0" distL="0" distR="0" wp14:anchorId="465E4C57" wp14:editId="2AA36CDD">
                 <wp:extent cx="592636" cy="592636"/>
                 <wp:effectExtent l="0" t="0" r="0" b="0"/>
-                <wp:docPr id="2" name="Picture 2" descr="http://energiyaglobal.com/wp-content/uploads/2014/07/Word-logo-150x150.png"/>
+                <wp:docPr id="2" name="Picture 2" descr="{pic:LocationPic}"/>
                 <wp:cNvGraphicFramePr>
                   <a:graphicFrameLocks xmlns:a="http://schemas.openxmlformats.org/drawingml/2006/main" noChangeAspect="1"/>
                 </wp:cNvGraphicFramePr>
@@ -1420,7 +1475,7 @@
               <w:noProof/>
               <w:lang w:val="en-GB"/>
             </w:rPr>
-            <w:t>2</w:t>
+            <w:t>1</w:t>
           </w:r>
           <w:r>
             <w:rPr>
@@ -1469,6 +1524,177 @@
       </w:tc>
     </w:tr>
   </w:tbl>
+  <w:p>
+    <w:pPr>
+      <w:pStyle w:val="Header"/>
+    </w:pPr>
+    <w:r>
+      <w:rPr>
+        <w:color w:val="FF0000"/>
+      </w:rPr>
+      <w:t xml:space="preserve">{!:This placeholder image is automatically replaced by </w:t>
+    </w:r>
+    <w:r>
+      <w:rPr>
+        <w:color w:val="FF0000"/>
+      </w:rPr>
+      <w:t xml:space="preserve">the </w:t>
+    </w:r>
+    <w:r>
+      <w:rPr>
+        <w:b/>
+        <w:color w:val="FF0000"/>
+      </w:rPr>
+      <w:t>pic:LocationPic</w:t>
+    </w:r>
+    <w:r>
+      <w:rPr>
+        <w:color w:val="FF0000"/>
+      </w:rPr>
+      <w:t xml:space="preserve"> </w:t>
+    </w:r>
+    <w:r>
+      <w:rPr>
+        <w:color w:val="FF0000"/>
+      </w:rPr>
+      <w:t>graphic at runtime.}</w:t>
+    </w:r>
+    <w:r>
+      <w:rPr>
+        <w:color w:val="FF0000"/>
+      </w:rPr>
+      <w:br/>
+      <w:t xml:space="preserve">{!:The </w:t>
+    </w:r>
+    <w:r>
+      <w:rPr>
+        <w:color w:val="FF0000"/>
+      </w:rPr>
+      <w:t>image width does not change.</w:t>
+    </w:r>
+    <w:r>
+      <w:rPr>
+        <w:color w:val="FF0000"/>
+      </w:rPr>
+      <w:t>}</w:t>
+    </w:r>
+    <w:r>
+      <w:rPr>
+        <w:color w:val="FF0000"/>
+      </w:rPr>
+      <w:br/>
+      <w:t xml:space="preserve">{!:To </w:t>
+    </w:r>
+    <w:r>
+      <w:rPr>
+        <w:color w:val="FF0000"/>
+      </w:rPr>
+      <w:t>specify</w:t>
+    </w:r>
+    <w:r>
+      <w:rPr>
+        <w:color w:val="FF0000"/>
+      </w:rPr>
+      <w:t xml:space="preserve"> the graphic</w:t>
+    </w:r>
+    <w:r>
+      <w:rPr>
+        <w:color w:val="FF0000"/>
+      </w:rPr>
+      <w:t>:</w:t>
+    </w:r>
+    <w:r>
+      <w:rPr>
+        <w:color w:val="FF0000"/>
+      </w:rPr>
+      <w:t xml:space="preserve"> </w:t>
+    </w:r>
+    <w:r>
+      <w:rPr>
+        <w:b/>
+        <w:color w:val="FF0000"/>
+      </w:rPr>
+      <w:t>right-click</w:t>
+    </w:r>
+    <w:r>
+      <w:rPr>
+        <w:color w:val="FF0000"/>
+      </w:rPr>
+      <w:t xml:space="preserve">, </w:t>
+    </w:r>
+    <w:r>
+      <w:rPr>
+        <w:b/>
+        <w:color w:val="FF0000"/>
+      </w:rPr>
+      <w:t>Format Picture</w:t>
+    </w:r>
+    <w:r>
+      <w:rPr>
+        <w:color w:val="FF0000"/>
+      </w:rPr>
+      <w:t xml:space="preserve">, </w:t>
+    </w:r>
+    <w:r>
+      <w:rPr>
+        <w:b/>
+        <w:color w:val="FF0000"/>
+      </w:rPr>
+      <w:t>Layout</w:t>
+    </w:r>
+    <w:r>
+      <w:rPr>
+        <w:color w:val="FF0000"/>
+      </w:rPr>
+      <w:t xml:space="preserve">, </w:t>
+    </w:r>
+    <w:r>
+      <w:rPr>
+        <w:b/>
+        <w:color w:val="FF0000"/>
+      </w:rPr>
+      <w:t>Alt Text</w:t>
+    </w:r>
+    <w:r>
+      <w:rPr>
+        <w:color w:val="FF0000"/>
+      </w:rPr>
+      <w:t xml:space="preserve">, </w:t>
+    </w:r>
+    <w:r>
+      <w:rPr>
+        <w:b/>
+        <w:color w:val="FF0000"/>
+      </w:rPr>
+      <w:t>Description</w:t>
+    </w:r>
+    <w:r>
+      <w:rPr>
+        <w:color w:val="FF0000"/>
+      </w:rPr>
+      <w:t>}</w:t>
+    </w:r>
+    <w:r>
+      <w:rPr>
+        <w:color w:val="FF0000"/>
+      </w:rPr>
+      <w:br/>
+      <w:t>{!:If the Description does not contain placeholder text, the image</w:t>
+    </w:r>
+    <w:bookmarkStart w:id="0" w:name="_GoBack"/>
+    <w:bookmarkEnd w:id="0"/>
+    <w:r>
+      <w:rPr>
+        <w:color w:val="FF0000"/>
+      </w:rPr>
+      <w:t xml:space="preserve"> will not be replaced.}</w:t>
+    </w:r>
+  </w:p>
+</w:hdr>
+</file>
+
+<file path=word/header3.xml><?xml version="1.0" encoding="utf-8"?>
+<w:hdr xmlns:wpc="http://schemas.microsoft.com/office/word/2010/wordprocessingCanvas" xmlns:cx="http://schemas.microsoft.com/office/drawing/2014/chartex" xmlns:cx1="http://schemas.microsoft.com/office/drawing/2015/9/8/chartex" xmlns:mc="http://schemas.openxmlformats.org/markup-compatibility/2006" xmlns:o="urn:schemas-microsoft-com:office:office" xmlns:r="http://schemas.openxmlformats.org/officeDocument/2006/relationships" xmlns:m="http://schemas.openxmlformats.org/officeDocument/2006/math" xmlns:v="urn:schemas-microsoft-com:vml" xmlns:wp14="http://schemas.microsoft.com/office/word/2010/wordprocessingDrawing" xmlns:wp="http://schemas.openxmlformats.org/drawingml/2006/wordprocessingDrawing" xmlns:w10="urn:schemas-microsoft-com:office:word" xmlns:w="http://schemas.openxmlformats.org/wordprocessingml/2006/main" xmlns:w14="http://schemas.microsoft.com/office/word/2010/wordml" xmlns:w15="http://schemas.microsoft.com/office/word/2012/wordml" xmlns:w16se="http://schemas.microsoft.com/office/word/2015/wordml/symex" xmlns:wpg="http://schemas.microsoft.com/office/word/2010/wordprocessingGroup" xmlns:wpi="http://schemas.microsoft.com/office/word/2010/wordprocessingInk" xmlns:wne="http://schemas.microsoft.com/office/word/2006/wordml" xmlns:wps="http://schemas.microsoft.com/office/word/2010/wordprocessingShape" mc:Ignorable="w14 w15 w16se wp14">
   <w:p>
     <w:pPr>
       <w:pStyle w:val="Header"/>

</xml_diff>

<commit_message>
#8 : Added Caption capability for Pictures. Actually, just a Description field in the Graphic object. Example added to ContentDemo report.
</commit_message>
<xml_diff>
--- a/Examples/ConsoleApp/Templates/ContentDemo.docx
+++ b/Examples/ConsoleApp/Templates/ContentDemo.docx
@@ -15,10 +15,20 @@
         <w:pStyle w:val="Heading1"/>
       </w:pPr>
       <w:r>
-        <w:t>{toc:</w:t>
-      </w:r>
-      <w:r>
-        <w:t xml:space="preserve">Report </w:t>
+        <w:t>{</w:t>
+      </w:r>
+      <w:proofErr w:type="spellStart"/>
+      <w:proofErr w:type="gramStart"/>
+      <w:r>
+        <w:t>toc:</w:t>
+      </w:r>
+      <w:r>
+        <w:t>Report</w:t>
+      </w:r>
+      <w:proofErr w:type="spellEnd"/>
+      <w:proofErr w:type="gramEnd"/>
+      <w:r>
+        <w:t xml:space="preserve"> </w:t>
       </w:r>
       <w:r>
         <w:t>Contents</w:t>
@@ -31,11 +41,19 @@
       </w:r>
     </w:p>
     <w:p>
-      <w:r>
-        <w:rPr>
-          <w:color w:val="FF0000"/>
-        </w:rPr>
-        <w:t>{!:This placeholder auto-gene</w:t>
+      <w:proofErr w:type="gramStart"/>
+      <w:r>
+        <w:rPr>
+          <w:color w:val="FF0000"/>
+        </w:rPr>
+        <w:t>{!:</w:t>
+      </w:r>
+      <w:proofErr w:type="gramEnd"/>
+      <w:r>
+        <w:rPr>
+          <w:color w:val="FF0000"/>
+        </w:rPr>
+        <w:t>This placeholder auto-gene</w:t>
       </w:r>
       <w:r>
         <w:rPr>
@@ -94,6 +112,20 @@
         <w:br/>
       </w:r>
       <w:r>
+        <w:t>{</w:t>
+      </w:r>
+      <w:proofErr w:type="spellStart"/>
+      <w:r>
+        <w:t>txt:LocationPic.Description</w:t>
+      </w:r>
+      <w:proofErr w:type="spellEnd"/>
+      <w:r>
+        <w:t>}</w:t>
+      </w:r>
+      <w:r>
+        <w:br/>
+      </w:r>
+      <w:r>
         <w:rPr>
           <w:color w:val="FF0000"/>
         </w:rPr>
@@ -110,21 +142,7 @@
           <w:b/>
           <w:color w:val="FF0000"/>
         </w:rPr>
-        <w:t>pic:LocationPic:</w:t>
-      </w:r>
-      <w:r>
-        <w:rPr>
-          <w:b/>
-          <w:color w:val="FF0000"/>
-        </w:rPr>
-        <w:t>20</w:t>
-      </w:r>
-      <w:r>
-        <w:rPr>
-          <w:b/>
-          <w:color w:val="FF0000"/>
-        </w:rPr>
-        <w:t>0</w:t>
+        <w:t>pic:LocationPic:200</w:t>
       </w:r>
       <w:r>
         <w:rPr>
@@ -132,24 +150,27 @@
         </w:rPr>
         <w:t xml:space="preserve"> placeholder will load a graphic from the </w:t>
       </w:r>
-      <w:r>
-        <w:rPr>
-          <w:b/>
-          <w:color w:val="FF0000"/>
-        </w:rPr>
-        <w:t xml:space="preserve">LocationPic </w:t>
-      </w:r>
-      <w:r>
-        <w:rPr>
-          <w:color w:val="FF0000"/>
-        </w:rPr>
-        <w:t>variable</w:t>
-      </w:r>
-      <w:r>
-        <w:rPr>
-          <w:color w:val="FF0000"/>
-        </w:rPr>
-        <w:t>.</w:t>
+      <w:proofErr w:type="spellStart"/>
+      <w:r>
+        <w:rPr>
+          <w:b/>
+          <w:color w:val="FF0000"/>
+        </w:rPr>
+        <w:t>LocationPic</w:t>
+      </w:r>
+      <w:proofErr w:type="spellEnd"/>
+      <w:r>
+        <w:rPr>
+          <w:b/>
+          <w:color w:val="FF0000"/>
+        </w:rPr>
+        <w:t xml:space="preserve"> </w:t>
+      </w:r>
+      <w:r>
+        <w:rPr>
+          <w:color w:val="FF0000"/>
+        </w:rPr>
+        <w:t>variable.</w:t>
       </w:r>
       <w:r>
         <w:rPr>
@@ -169,33 +190,16 @@
           <w:b/>
           <w:color w:val="FF0000"/>
         </w:rPr>
-        <w:t>20</w:t>
-      </w:r>
-      <w:r>
-        <w:rPr>
-          <w:b/>
-          <w:color w:val="FF0000"/>
-        </w:rPr>
-        <w:t>0</w:t>
-      </w:r>
-      <w:r>
-        <w:rPr>
-          <w:color w:val="FF0000"/>
-        </w:rPr>
-        <w:t xml:space="preserve"> is an (optional) fixed width in pixels</w:t>
-      </w:r>
-      <w:r>
-        <w:rPr>
-          <w:color w:val="FF0000"/>
-        </w:rPr>
-        <w:t>.</w:t>
-      </w:r>
-      <w:r>
-        <w:rPr>
-          <w:color w:val="FF0000"/>
-        </w:rPr>
-        <w:t>}</w:t>
-      </w:r>
+        <w:t>200</w:t>
+      </w:r>
+      <w:r>
+        <w:rPr>
+          <w:color w:val="FF0000"/>
+        </w:rPr>
+        <w:t xml:space="preserve"> is an (optional) fixed width in pixels.}</w:t>
+      </w:r>
+      <w:bookmarkStart w:id="0" w:name="_GoBack"/>
+      <w:bookmarkEnd w:id="0"/>
     </w:p>
     <w:p>
       <w:pPr>
@@ -214,12 +218,14 @@
         </w:rPr>
       </w:pPr>
       <w:hyperlink r:id="rId7" w:history="1">
+        <w:proofErr w:type="spellStart"/>
         <w:r>
           <w:rPr>
             <w:rStyle w:val="Hyperlink"/>
           </w:rPr>
           <w:t>MyHyperlink</w:t>
         </w:r>
+        <w:proofErr w:type="spellEnd"/>
       </w:hyperlink>
       <w:r>
         <w:rPr>
@@ -455,7 +461,15 @@
           <w:b/>
           <w:color w:val="FF0000"/>
         </w:rPr>
-        <w:t>$:txt</w:t>
+        <w:t>$:</w:t>
+      </w:r>
+      <w:proofErr w:type="spellStart"/>
+      <w:r>
+        <w:rPr>
+          <w:b/>
+          <w:color w:val="FF0000"/>
+        </w:rPr>
+        <w:t>txt</w:t>
       </w:r>
       <w:r>
         <w:rPr>
@@ -464,6 +478,7 @@
         </w:rPr>
         <w:t>:Name</w:t>
       </w:r>
+      <w:proofErr w:type="spellEnd"/>
       <w:r>
         <w:rPr>
           <w:color w:val="FF0000"/>
@@ -476,6 +491,7 @@
         </w:rPr>
         <w:t xml:space="preserve"> </w:t>
       </w:r>
+      <w:proofErr w:type="spellStart"/>
       <w:r>
         <w:rPr>
           <w:b/>
@@ -488,7 +504,15 @@
           <w:b/>
           <w:color w:val="FF0000"/>
         </w:rPr>
-        <w:t>:Locations[n].Name</w:t>
+        <w:t>:Locations</w:t>
+      </w:r>
+      <w:proofErr w:type="spellEnd"/>
+      <w:r>
+        <w:rPr>
+          <w:b/>
+          <w:color w:val="FF0000"/>
+        </w:rPr>
+        <w:t>[n].Name</w:t>
       </w:r>
       <w:r>
         <w:rPr>
@@ -621,12 +645,21 @@
       <w:pPr>
         <w:spacing w:after="0"/>
       </w:pPr>
-      <w:r>
-        <w:rPr>
-          <w:color w:val="FF0000"/>
-        </w:rPr>
-        <w:t xml:space="preserve">{!:The </w:t>
-      </w:r>
+      <w:proofErr w:type="gramStart"/>
+      <w:r>
+        <w:rPr>
+          <w:color w:val="FF0000"/>
+        </w:rPr>
+        <w:t>{!:</w:t>
+      </w:r>
+      <w:proofErr w:type="gramEnd"/>
+      <w:r>
+        <w:rPr>
+          <w:color w:val="FF0000"/>
+        </w:rPr>
+        <w:t xml:space="preserve">The </w:t>
+      </w:r>
+      <w:proofErr w:type="spellStart"/>
       <w:r>
         <w:rPr>
           <w:b/>
@@ -634,6 +667,7 @@
         </w:rPr>
         <w:t>cel</w:t>
       </w:r>
+      <w:proofErr w:type="spellEnd"/>
       <w:r>
         <w:rPr>
           <w:color w:val="FF0000"/>
@@ -739,11 +773,18 @@
         <w:spacing w:after="0"/>
       </w:pPr>
       <w:r>
-        <w:t>{li:</w:t>
+        <w:t>{</w:t>
+      </w:r>
+      <w:proofErr w:type="spellStart"/>
+      <w:proofErr w:type="gramStart"/>
+      <w:r>
+        <w:t>li:</w:t>
       </w:r>
       <w:r>
         <w:t>list</w:t>
       </w:r>
+      <w:proofErr w:type="spellEnd"/>
+      <w:proofErr w:type="gramEnd"/>
       <w:r>
         <w:t>}{$:txt:}</w:t>
       </w:r>
@@ -867,9 +908,11 @@
         <w:lastRenderedPageBreak/>
         <w:t>{</w:t>
       </w:r>
+      <w:proofErr w:type="spellStart"/>
       <w:r>
         <w:t>sec:removeAppendix</w:t>
       </w:r>
+      <w:proofErr w:type="spellEnd"/>
       <w:r>
         <w:t>}</w:t>
       </w:r>
@@ -942,6 +985,7 @@
         <w:br/>
         <w:t>{!:</w:t>
       </w:r>
+      <w:proofErr w:type="spellStart"/>
       <w:r>
         <w:rPr>
           <w:b/>
@@ -949,6 +993,7 @@
         </w:rPr>
         <w:t>removeAppendix</w:t>
       </w:r>
+      <w:proofErr w:type="spellEnd"/>
       <w:r>
         <w:rPr>
           <w:color w:val="FF0000"/>
@@ -965,7 +1010,21 @@
         <w:rPr>
           <w:color w:val="FF0000"/>
         </w:rPr>
-        <w:t xml:space="preserve"> a Bool value in the model. If it evaluates </w:t>
+        <w:t xml:space="preserve"> a </w:t>
+      </w:r>
+      <w:proofErr w:type="spellStart"/>
+      <w:r>
+        <w:rPr>
+          <w:color w:val="FF0000"/>
+        </w:rPr>
+        <w:t>Bool</w:t>
+      </w:r>
+      <w:proofErr w:type="spellEnd"/>
+      <w:r>
+        <w:rPr>
+          <w:color w:val="FF0000"/>
+        </w:rPr>
+        <w:t xml:space="preserve"> value in the model. If it evaluates </w:t>
       </w:r>
       <w:r>
         <w:rPr>
@@ -1067,19 +1126,39 @@
         <w:t xml:space="preserve">This paragraph is </w:t>
       </w:r>
       <w:r>
-        <w:t>{txt:”s</w:t>
-      </w:r>
-      <w:r>
-        <w:t>till here”}!</w:t>
+        <w:t>{</w:t>
+      </w:r>
+      <w:proofErr w:type="spellStart"/>
+      <w:r>
+        <w:t>txt</w:t>
+      </w:r>
+      <w:proofErr w:type="gramStart"/>
+      <w:r>
+        <w:t>:”s</w:t>
+      </w:r>
+      <w:r>
+        <w:t>till</w:t>
+      </w:r>
+      <w:proofErr w:type="spellEnd"/>
+      <w:proofErr w:type="gramEnd"/>
+      <w:r>
+        <w:t xml:space="preserve"> here”}!</w:t>
       </w:r>
     </w:p>
     <w:p>
       <w:r>
-        <w:t>{rm:</w:t>
+        <w:t>{</w:t>
+      </w:r>
+      <w:proofErr w:type="spellStart"/>
+      <w:proofErr w:type="gramStart"/>
+      <w:r>
+        <w:t>rm:</w:t>
       </w:r>
       <w:r>
         <w:t>true</w:t>
       </w:r>
+      <w:proofErr w:type="spellEnd"/>
+      <w:proofErr w:type="gramEnd"/>
       <w:r>
         <w:t>}</w:t>
       </w:r>
@@ -1095,6 +1174,7 @@
         </w:rPr>
         <w:t xml:space="preserve">by the </w:t>
       </w:r>
+      <w:proofErr w:type="spellStart"/>
       <w:r>
         <w:rPr>
           <w:b/>
@@ -1102,6 +1182,7 @@
         </w:rPr>
         <w:t>rm:true</w:t>
       </w:r>
+      <w:proofErr w:type="spellEnd"/>
       <w:r>
         <w:rPr>
           <w:color w:val="FF0000"/>
@@ -1132,6 +1213,7 @@
         </w:rPr>
         <w:t xml:space="preserve"> a path to a </w:t>
       </w:r>
+      <w:proofErr w:type="spellStart"/>
       <w:r>
         <w:rPr>
           <w:b/>
@@ -1139,6 +1221,7 @@
         </w:rPr>
         <w:t>Bool</w:t>
       </w:r>
+      <w:proofErr w:type="spellEnd"/>
       <w:r>
         <w:rPr>
           <w:color w:val="FF0000"/>
@@ -1164,6 +1247,7 @@
         </w:rPr>
         <w:t xml:space="preserve"> with </w:t>
       </w:r>
+      <w:proofErr w:type="spellStart"/>
       <w:r>
         <w:rPr>
           <w:b/>
@@ -1171,6 +1255,7 @@
         </w:rPr>
         <w:t>removeParagraph</w:t>
       </w:r>
+      <w:proofErr w:type="spellEnd"/>
       <w:r>
         <w:rPr>
           <w:color w:val="FF0000"/>
@@ -1201,6 +1286,7 @@
         </w:rPr>
         <w:t xml:space="preserve"> the </w:t>
       </w:r>
+      <w:proofErr w:type="spellStart"/>
       <w:r>
         <w:rPr>
           <w:b/>
@@ -1208,6 +1294,7 @@
         </w:rPr>
         <w:t>ContentDemoModel</w:t>
       </w:r>
+      <w:proofErr w:type="spellEnd"/>
       <w:r>
         <w:rPr>
           <w:color w:val="FF0000"/>
@@ -1475,7 +1562,7 @@
               <w:noProof/>
               <w:lang w:val="en-GB"/>
             </w:rPr>
-            <w:t>1</w:t>
+            <w:t>3</w:t>
           </w:r>
           <w:r>
             <w:rPr>
@@ -1540,6 +1627,7 @@
       </w:rPr>
       <w:t xml:space="preserve">the </w:t>
     </w:r>
+    <w:proofErr w:type="spellStart"/>
     <w:r>
       <w:rPr>
         <w:b/>
@@ -1547,6 +1635,7 @@
       </w:rPr>
       <w:t>pic:LocationPic</w:t>
     </w:r>
+    <w:proofErr w:type="spellEnd"/>
     <w:r>
       <w:rPr>
         <w:color w:val="FF0000"/>
@@ -1679,15 +1768,7 @@
         <w:color w:val="FF0000"/>
       </w:rPr>
       <w:br/>
-      <w:t>{!:If the Description does not contain placeholder text, the image</w:t>
-    </w:r>
-    <w:bookmarkStart w:id="0" w:name="_GoBack"/>
-    <w:bookmarkEnd w:id="0"/>
-    <w:r>
-      <w:rPr>
-        <w:color w:val="FF0000"/>
-      </w:rPr>
-      <w:t xml:space="preserve"> will not be replaced.}</w:t>
+      <w:t>{!:If the Description does not contain placeholder text, the image will not be replaced.}</w:t>
     </w:r>
   </w:p>
 </w:hdr>

</xml_diff>

<commit_message>
#32 : Implemented dynamic table cells module. Added example to content demo report.
</commit_message>
<xml_diff>
--- a/Examples/ConsoleApp/Templates/ContentDemo.docx
+++ b/Examples/ConsoleApp/Templates/ContentDemo.docx
@@ -100,18 +100,13 @@
         <w:t>{pic:LocationPic:</w:t>
       </w:r>
       <w:r>
-        <w:t>20</w:t>
-      </w:r>
-      <w:r>
-        <w:t>0</w:t>
+        <w:t>150</w:t>
       </w:r>
       <w:r>
         <w:t>}</w:t>
       </w:r>
       <w:r>
         <w:br/>
-      </w:r>
-      <w:r>
         <w:t>{</w:t>
       </w:r>
       <w:proofErr w:type="spellStart"/>
@@ -142,7 +137,14 @@
           <w:b/>
           <w:color w:val="FF0000"/>
         </w:rPr>
-        <w:t>pic:LocationPic:200</w:t>
+        <w:t>pic:LocationPic:</w:t>
+      </w:r>
+      <w:r>
+        <w:rPr>
+          <w:b/>
+          <w:color w:val="FF0000"/>
+        </w:rPr>
+        <w:t>150</w:t>
       </w:r>
       <w:r>
         <w:rPr>
@@ -190,7 +192,7 @@
           <w:b/>
           <w:color w:val="FF0000"/>
         </w:rPr>
-        <w:t>200</w:t>
+        <w:t>150</w:t>
       </w:r>
       <w:r>
         <w:rPr>
@@ -198,8 +200,6 @@
         </w:rPr>
         <w:t xml:space="preserve"> is an (optional) fixed width in pixels.}</w:t>
       </w:r>
-      <w:bookmarkStart w:id="0" w:name="_GoBack"/>
-      <w:bookmarkEnd w:id="0"/>
     </w:p>
     <w:p>
       <w:pPr>
@@ -388,6 +388,11 @@
       </w:tr>
     </w:tbl>
     <w:p>
+      <w:pPr>
+        <w:rPr>
+          <w:color w:val="FF0000"/>
+        </w:rPr>
+      </w:pPr>
       <w:r>
         <w:rPr>
           <w:color w:val="FF0000"/>
@@ -593,6 +598,405 @@
         </w:rPr>
         <w:t>}</w:t>
       </w:r>
+    </w:p>
+    <w:p>
+      <w:pPr>
+        <w:pStyle w:val="Heading2"/>
+      </w:pPr>
+      <w:r>
+        <w:t>Dynamic Table</w:t>
+      </w:r>
+    </w:p>
+    <w:tbl>
+      <w:tblPr>
+        <w:tblStyle w:val="TableGrid"/>
+        <w:tblW w:w="0" w:type="auto"/>
+        <w:tblInd w:w="0" w:type="dxa"/>
+        <w:tblLook w:val="04A0" w:firstRow="1" w:lastRow="0" w:firstColumn="1" w:lastColumn="0" w:noHBand="0" w:noVBand="1"/>
+      </w:tblPr>
+      <w:tblGrid>
+        <w:gridCol w:w="2986"/>
+      </w:tblGrid>
+      <w:tr>
+        <w:tc>
+          <w:tcPr>
+            <w:tcW w:w="2986" w:type="dxa"/>
+          </w:tcPr>
+          <w:p>
+            <w:pPr>
+              <w:rPr>
+                <w:b/>
+              </w:rPr>
+            </w:pPr>
+            <w:r>
+              <w:rPr>
+                <w:b/>
+              </w:rPr>
+              <w:t>{cells:</w:t>
+            </w:r>
+            <w:r>
+              <w:rPr>
+                <w:b/>
+              </w:rPr>
+              <w:t>gridHeader</w:t>
+            </w:r>
+            <w:r>
+              <w:rPr>
+                <w:b/>
+              </w:rPr>
+              <w:t>}</w:t>
+            </w:r>
+          </w:p>
+        </w:tc>
+      </w:tr>
+      <w:tr>
+        <w:tc>
+          <w:tcPr>
+            <w:tcW w:w="2986" w:type="dxa"/>
+          </w:tcPr>
+          <w:p>
+            <w:r>
+              <w:t>{row:Grid}{$:cells:}</w:t>
+            </w:r>
+          </w:p>
+        </w:tc>
+      </w:tr>
+    </w:tbl>
+    <w:p>
+      <w:r>
+        <w:rPr>
+          <w:color w:val="FF0000"/>
+        </w:rPr>
+        <w:t>{!</w:t>
+      </w:r>
+      <w:r>
+        <w:rPr>
+          <w:color w:val="FF0000"/>
+        </w:rPr>
+        <w:t>:</w:t>
+      </w:r>
+      <w:proofErr w:type="spellStart"/>
+      <w:r>
+        <w:rPr>
+          <w:b/>
+          <w:color w:val="FF0000"/>
+        </w:rPr>
+        <w:t>cells:</w:t>
+      </w:r>
+      <w:r>
+        <w:rPr>
+          <w:b/>
+          <w:color w:val="FF0000"/>
+        </w:rPr>
+        <w:t>gridHeader</w:t>
+      </w:r>
+      <w:proofErr w:type="spellEnd"/>
+      <w:r>
+        <w:rPr>
+          <w:color w:val="FF0000"/>
+        </w:rPr>
+        <w:t xml:space="preserve"> inserts a dynamic number of cells from the </w:t>
+      </w:r>
+      <w:proofErr w:type="spellStart"/>
+      <w:r>
+        <w:rPr>
+          <w:b/>
+          <w:color w:val="FF0000"/>
+        </w:rPr>
+        <w:t>gridHeader</w:t>
+      </w:r>
+      <w:proofErr w:type="spellEnd"/>
+      <w:r>
+        <w:rPr>
+          <w:color w:val="FF0000"/>
+        </w:rPr>
+        <w:t xml:space="preserve"> collection/array.}</w:t>
+      </w:r>
+      <w:r>
+        <w:rPr>
+          <w:color w:val="FF0000"/>
+        </w:rPr>
+        <w:br/>
+      </w:r>
+      <w:r>
+        <w:rPr>
+          <w:color w:val="FF0000"/>
+        </w:rPr>
+        <w:t>{!:</w:t>
+      </w:r>
+      <w:r>
+        <w:rPr>
+          <w:color w:val="FF0000"/>
+        </w:rPr>
+        <w:t>}</w:t>
+      </w:r>
+      <w:r>
+        <w:rPr>
+          <w:color w:val="FF0000"/>
+        </w:rPr>
+        <w:br/>
+      </w:r>
+      <w:r>
+        <w:rPr>
+          <w:color w:val="FF0000"/>
+        </w:rPr>
+        <w:t>{!:</w:t>
+      </w:r>
+      <w:r>
+        <w:rPr>
+          <w:b/>
+          <w:color w:val="FF0000"/>
+        </w:rPr>
+        <w:t xml:space="preserve"> </w:t>
+      </w:r>
+      <w:r>
+        <w:rPr>
+          <w:b/>
+          <w:color w:val="FF0000"/>
+        </w:rPr>
+        <w:t>Grid</w:t>
+      </w:r>
+      <w:r>
+        <w:rPr>
+          <w:color w:val="FF0000"/>
+        </w:rPr>
+        <w:t xml:space="preserve"> is a 2-dimensional collection</w:t>
+      </w:r>
+      <w:r>
+        <w:rPr>
+          <w:color w:val="FF0000"/>
+        </w:rPr>
+        <w:t>/array</w:t>
+      </w:r>
+      <w:r>
+        <w:rPr>
+          <w:color w:val="FF0000"/>
+        </w:rPr>
+        <w:t xml:space="preserve"> (e.g. a list of lists)</w:t>
+      </w:r>
+      <w:r>
+        <w:rPr>
+          <w:color w:val="FF0000"/>
+        </w:rPr>
+        <w:t>.}</w:t>
+      </w:r>
+      <w:r>
+        <w:rPr>
+          <w:color w:val="FF0000"/>
+        </w:rPr>
+        <w:br/>
+      </w:r>
+      <w:r>
+        <w:rPr>
+          <w:color w:val="FF0000"/>
+        </w:rPr>
+        <w:t>{!:</w:t>
+      </w:r>
+      <w:r>
+        <w:rPr>
+          <w:color w:val="FF0000"/>
+        </w:rPr>
+        <w:t>}</w:t>
+      </w:r>
+      <w:r>
+        <w:rPr>
+          <w:color w:val="FF0000"/>
+        </w:rPr>
+        <w:br/>
+      </w:r>
+      <w:r>
+        <w:rPr>
+          <w:color w:val="FF0000"/>
+        </w:rPr>
+        <w:t xml:space="preserve">{!:The </w:t>
+      </w:r>
+      <w:r>
+        <w:rPr>
+          <w:b/>
+          <w:color w:val="FF0000"/>
+        </w:rPr>
+        <w:t>row:</w:t>
+      </w:r>
+      <w:r>
+        <w:rPr>
+          <w:color w:val="FF0000"/>
+        </w:rPr>
+        <w:t xml:space="preserve"> placeholder will copy the </w:t>
+      </w:r>
+      <w:r>
+        <w:rPr>
+          <w:color w:val="FF0000"/>
+        </w:rPr>
+        <w:t>table row</w:t>
+      </w:r>
+      <w:r>
+        <w:rPr>
+          <w:color w:val="FF0000"/>
+        </w:rPr>
+        <w:t xml:space="preserve"> for each element in the </w:t>
+      </w:r>
+      <w:r>
+        <w:rPr>
+          <w:b/>
+          <w:color w:val="FF0000"/>
+        </w:rPr>
+        <w:t>Grid</w:t>
+      </w:r>
+      <w:r>
+        <w:rPr>
+          <w:color w:val="FF0000"/>
+        </w:rPr>
+        <w:t xml:space="preserve"> collection/array.}</w:t>
+      </w:r>
+      <w:r>
+        <w:rPr>
+          <w:color w:val="FF0000"/>
+        </w:rPr>
+        <w:br/>
+      </w:r>
+      <w:r>
+        <w:rPr>
+          <w:color w:val="FF0000"/>
+        </w:rPr>
+        <w:t>{!</w:t>
+      </w:r>
+      <w:r>
+        <w:rPr>
+          <w:color w:val="FF0000"/>
+        </w:rPr>
+        <w:t>:</w:t>
+      </w:r>
+      <w:r>
+        <w:rPr>
+          <w:color w:val="FF0000"/>
+        </w:rPr>
+        <w:t>The</w:t>
+      </w:r>
+      <w:r>
+        <w:rPr>
+          <w:color w:val="FF0000"/>
+        </w:rPr>
+        <w:t xml:space="preserve"> adjacent</w:t>
+      </w:r>
+      <w:r>
+        <w:rPr>
+          <w:color w:val="FF0000"/>
+        </w:rPr>
+        <w:t xml:space="preserve"> </w:t>
+      </w:r>
+      <w:r>
+        <w:rPr>
+          <w:b/>
+          <w:color w:val="FF0000"/>
+        </w:rPr>
+        <w:t>$:</w:t>
+      </w:r>
+      <w:r>
+        <w:rPr>
+          <w:b/>
+          <w:color w:val="FF0000"/>
+        </w:rPr>
+        <w:t>cells:</w:t>
+      </w:r>
+      <w:r>
+        <w:rPr>
+          <w:color w:val="FF0000"/>
+        </w:rPr>
+        <w:t xml:space="preserve"> placeholder inserts a dynamic number of cells from the</w:t>
+      </w:r>
+      <w:r>
+        <w:rPr>
+          <w:color w:val="FF0000"/>
+        </w:rPr>
+        <w:t xml:space="preserve"> </w:t>
+      </w:r>
+      <w:r>
+        <w:rPr>
+          <w:color w:val="FF0000"/>
+        </w:rPr>
+        <w:t>element</w:t>
+      </w:r>
+      <w:r>
+        <w:rPr>
+          <w:color w:val="FF0000"/>
+        </w:rPr>
+        <w:t xml:space="preserve"> in</w:t>
+      </w:r>
+      <w:r>
+        <w:rPr>
+          <w:color w:val="FF0000"/>
+        </w:rPr>
+        <w:t xml:space="preserve"> </w:t>
+      </w:r>
+      <w:r>
+        <w:rPr>
+          <w:b/>
+          <w:color w:val="FF0000"/>
+        </w:rPr>
+        <w:t>Grid</w:t>
+      </w:r>
+      <w:r>
+        <w:rPr>
+          <w:color w:val="FF0000"/>
+        </w:rPr>
+        <w:t>.}</w:t>
+      </w:r>
+      <w:r>
+        <w:rPr>
+          <w:color w:val="FF0000"/>
+        </w:rPr>
+        <w:br/>
+      </w:r>
+      <w:r>
+        <w:rPr>
+          <w:color w:val="FF0000"/>
+        </w:rPr>
+        <w:t>{!:</w:t>
+      </w:r>
+      <w:r>
+        <w:rPr>
+          <w:color w:val="FF0000"/>
+        </w:rPr>
+        <w:t>}</w:t>
+      </w:r>
+      <w:r>
+        <w:rPr>
+          <w:color w:val="FF0000"/>
+        </w:rPr>
+        <w:br/>
+      </w:r>
+      <w:r>
+        <w:rPr>
+          <w:color w:val="FF0000"/>
+        </w:rPr>
+        <w:t>{!</w:t>
+      </w:r>
+      <w:r>
+        <w:rPr>
+          <w:color w:val="FF0000"/>
+        </w:rPr>
+        <w:t>:</w:t>
+      </w:r>
+      <w:r>
+        <w:rPr>
+          <w:color w:val="FF0000"/>
+        </w:rPr>
+        <w:t>Th</w:t>
+      </w:r>
+      <w:r>
+        <w:rPr>
+          <w:color w:val="FF0000"/>
+        </w:rPr>
+        <w:t xml:space="preserve">is </w:t>
+      </w:r>
+      <w:r>
+        <w:rPr>
+          <w:color w:val="FF0000"/>
+        </w:rPr>
+        <w:t>format allows us to construct a full table where the number of columns can vary.}</w:t>
+      </w:r>
+      <w:bookmarkStart w:id="0" w:name="_GoBack"/>
+      <w:bookmarkEnd w:id="0"/>
     </w:p>
     <w:p>
       <w:pPr>
@@ -623,7 +1027,7 @@
               <w:t>{cel:</w:t>
             </w:r>
             <w:r>
-              <w:t>grid</w:t>
+              <w:t>cells</w:t>
             </w:r>
             <w:r>
               <w:t>}{$:txt:</w:t>
@@ -691,7 +1095,7 @@
           <w:b/>
           <w:color w:val="FF0000"/>
         </w:rPr>
-        <w:t>data</w:t>
+        <w:t>cells</w:t>
       </w:r>
       <w:r>
         <w:rPr>
@@ -753,137 +1157,6 @@
           <w:color w:val="FF0000"/>
         </w:rPr>
         <w:t>}</w:t>
-      </w:r>
-    </w:p>
-    <w:p>
-      <w:pPr>
-        <w:pStyle w:val="Heading2"/>
-      </w:pPr>
-      <w:r>
-        <w:t>Simple String Array</w:t>
-      </w:r>
-    </w:p>
-    <w:p>
-      <w:pPr>
-        <w:pStyle w:val="ListParagraph"/>
-        <w:numPr>
-          <w:ilvl w:val="0"/>
-          <w:numId w:val="1"/>
-        </w:numPr>
-        <w:spacing w:after="0"/>
-      </w:pPr>
-      <w:r>
-        <w:t>{</w:t>
-      </w:r>
-      <w:proofErr w:type="spellStart"/>
-      <w:proofErr w:type="gramStart"/>
-      <w:r>
-        <w:t>li:</w:t>
-      </w:r>
-      <w:r>
-        <w:t>list</w:t>
-      </w:r>
-      <w:proofErr w:type="spellEnd"/>
-      <w:proofErr w:type="gramEnd"/>
-      <w:r>
-        <w:t>}{$:txt:}</w:t>
-      </w:r>
-      <w:r>
-        <w:t xml:space="preserve"> </w:t>
-      </w:r>
-    </w:p>
-    <w:p>
-      <w:pPr>
-        <w:spacing w:after="0"/>
-      </w:pPr>
-      <w:r>
-        <w:rPr>
-          <w:color w:val="FF0000"/>
-        </w:rPr>
-        <w:t xml:space="preserve">{!:The </w:t>
-      </w:r>
-      <w:r>
-        <w:rPr>
-          <w:b/>
-          <w:color w:val="FF0000"/>
-        </w:rPr>
-        <w:t>li</w:t>
-      </w:r>
-      <w:r>
-        <w:rPr>
-          <w:color w:val="FF0000"/>
-        </w:rPr>
-        <w:t xml:space="preserve"> placeholder will copy the line for each element in the </w:t>
-      </w:r>
-      <w:r>
-        <w:rPr>
-          <w:b/>
-          <w:color w:val="FF0000"/>
-        </w:rPr>
-        <w:t>list</w:t>
-      </w:r>
-      <w:r>
-        <w:rPr>
-          <w:color w:val="FF0000"/>
-        </w:rPr>
-        <w:t xml:space="preserve"> collection/array.}</w:t>
-      </w:r>
-      <w:r>
-        <w:rPr>
-          <w:color w:val="FF0000"/>
-        </w:rPr>
-        <w:br/>
-        <w:t>{!</w:t>
-      </w:r>
-      <w:r>
-        <w:rPr>
-          <w:color w:val="FF0000"/>
-        </w:rPr>
-        <w:t>:</w:t>
-      </w:r>
-      <w:r>
-        <w:rPr>
-          <w:color w:val="FF0000"/>
-        </w:rPr>
-        <w:t xml:space="preserve">The </w:t>
-      </w:r>
-      <w:r>
-        <w:rPr>
-          <w:b/>
-          <w:color w:val="FF0000"/>
-        </w:rPr>
-        <w:t>$:txt</w:t>
-      </w:r>
-      <w:r>
-        <w:rPr>
-          <w:color w:val="FF0000"/>
-        </w:rPr>
-        <w:t xml:space="preserve"> placeholder will generate a </w:t>
-      </w:r>
-      <w:r>
-        <w:rPr>
-          <w:b/>
-          <w:color w:val="FF0000"/>
-        </w:rPr>
-        <w:t>txt</w:t>
-      </w:r>
-      <w:r>
-        <w:rPr>
-          <w:color w:val="FF0000"/>
-        </w:rPr>
-        <w:t xml:space="preserve"> placeholder for each element</w:t>
-      </w:r>
-      <w:r>
-        <w:rPr>
-          <w:color w:val="FF0000"/>
-        </w:rPr>
-        <w:t xml:space="preserve"> in the collection/array</w:t>
-      </w:r>
-      <w:r>
-        <w:rPr>
-          <w:color w:val="FF0000"/>
-        </w:rPr>
-        <w:t>.}</w:t>
       </w:r>
     </w:p>
     <w:p/>
@@ -950,6 +1223,7 @@
         <w:rPr>
           <w:color w:val="FF0000"/>
         </w:rPr>
+        <w:lastRenderedPageBreak/>
         <w:t xml:space="preserve">{!: To make section breaks visible, click the ¶ button of the </w:t>
       </w:r>
       <w:r>
@@ -1118,10 +1392,24 @@
       </w:pPr>
       <w:r>
         <w:lastRenderedPageBreak/>
-        <w:t>Final Page</w:t>
+        <w:t xml:space="preserve">Simple </w:t>
+      </w:r>
+      <w:r>
+        <w:t>Text</w:t>
+      </w:r>
+      <w:r>
+        <w:t xml:space="preserve"> Usage</w:t>
       </w:r>
     </w:p>
     <w:p>
+      <w:pPr>
+        <w:pStyle w:val="Heading2"/>
+      </w:pPr>
+      <w:r>
+        <w:t>Removing Text</w:t>
+      </w:r>
+    </w:p>
+    <w:p>
       <w:r>
         <w:t xml:space="preserve">This paragraph is </w:t>
       </w:r>
@@ -1146,6 +1434,11 @@
       </w:r>
     </w:p>
     <w:p>
+      <w:pPr>
+        <w:rPr>
+          <w:color w:val="FF0000"/>
+        </w:rPr>
+      </w:pPr>
       <w:r>
         <w:t>{</w:t>
       </w:r>
@@ -1302,6 +1595,135 @@
         <w:t xml:space="preserve"> class.</w:t>
       </w:r>
     </w:p>
+    <w:p>
+      <w:pPr>
+        <w:pStyle w:val="Heading2"/>
+      </w:pPr>
+      <w:r>
+        <w:t>Repeating Text</w:t>
+      </w:r>
+    </w:p>
+    <w:p>
+      <w:pPr>
+        <w:pStyle w:val="ListParagraph"/>
+        <w:numPr>
+          <w:ilvl w:val="0"/>
+          <w:numId w:val="1"/>
+        </w:numPr>
+        <w:spacing w:after="0"/>
+      </w:pPr>
+      <w:r>
+        <w:t>{</w:t>
+      </w:r>
+      <w:proofErr w:type="spellStart"/>
+      <w:proofErr w:type="gramStart"/>
+      <w:r>
+        <w:t>li:list</w:t>
+      </w:r>
+      <w:proofErr w:type="spellEnd"/>
+      <w:proofErr w:type="gramEnd"/>
+      <w:r>
+        <w:t>}{$:txt:}</w:t>
+      </w:r>
+      <w:r>
+        <w:t xml:space="preserve"> </w:t>
+      </w:r>
+    </w:p>
+    <w:p>
+      <w:pPr>
+        <w:spacing w:after="0"/>
+      </w:pPr>
+      <w:r>
+        <w:rPr>
+          <w:color w:val="FF0000"/>
+        </w:rPr>
+        <w:t xml:space="preserve">{!:The </w:t>
+      </w:r>
+      <w:r>
+        <w:rPr>
+          <w:b/>
+          <w:color w:val="FF0000"/>
+        </w:rPr>
+        <w:t>li</w:t>
+      </w:r>
+      <w:r>
+        <w:rPr>
+          <w:color w:val="FF0000"/>
+        </w:rPr>
+        <w:t xml:space="preserve"> placeholder will copy the line for each element in the </w:t>
+      </w:r>
+      <w:r>
+        <w:rPr>
+          <w:b/>
+          <w:color w:val="FF0000"/>
+        </w:rPr>
+        <w:t>list</w:t>
+      </w:r>
+      <w:r>
+        <w:rPr>
+          <w:color w:val="FF0000"/>
+        </w:rPr>
+        <w:t xml:space="preserve"> collection/array.}</w:t>
+      </w:r>
+      <w:r>
+        <w:rPr>
+          <w:color w:val="FF0000"/>
+        </w:rPr>
+        <w:br/>
+        <w:t>{!</w:t>
+      </w:r>
+      <w:r>
+        <w:rPr>
+          <w:color w:val="FF0000"/>
+        </w:rPr>
+        <w:t>:</w:t>
+      </w:r>
+      <w:r>
+        <w:rPr>
+          <w:color w:val="FF0000"/>
+        </w:rPr>
+        <w:t xml:space="preserve">The </w:t>
+      </w:r>
+      <w:r>
+        <w:rPr>
+          <w:b/>
+          <w:color w:val="FF0000"/>
+        </w:rPr>
+        <w:t>$:txt</w:t>
+      </w:r>
+      <w:r>
+        <w:rPr>
+          <w:color w:val="FF0000"/>
+        </w:rPr>
+        <w:t xml:space="preserve"> placeholder will generate a </w:t>
+      </w:r>
+      <w:r>
+        <w:rPr>
+          <w:b/>
+          <w:color w:val="FF0000"/>
+        </w:rPr>
+        <w:t>txt</w:t>
+      </w:r>
+      <w:r>
+        <w:rPr>
+          <w:color w:val="FF0000"/>
+        </w:rPr>
+        <w:t xml:space="preserve"> placeholder for each element</w:t>
+      </w:r>
+      <w:r>
+        <w:rPr>
+          <w:color w:val="FF0000"/>
+        </w:rPr>
+        <w:t xml:space="preserve"> in the collection/array</w:t>
+      </w:r>
+      <w:r>
+        <w:rPr>
+          <w:color w:val="FF0000"/>
+        </w:rPr>
+        <w:t>.}</w:t>
+      </w:r>
+    </w:p>
+    <w:p/>
     <w:sectPr>
       <w:type w:val="continuous"/>
       <w:pgSz w:w="11906" w:h="16838"/>
@@ -1562,7 +1984,7 @@
               <w:noProof/>
               <w:lang w:val="en-GB"/>
             </w:rPr>
-            <w:t>3</w:t>
+            <w:t>1</w:t>
           </w:r>
           <w:r>
             <w:rPr>
@@ -1599,7 +2021,7 @@
               <w:noProof/>
               <w:lang w:val="en-GB"/>
             </w:rPr>
-            <w:t>3</w:t>
+            <w:t>4</w:t>
           </w:r>
           <w:r>
             <w:rPr>

</xml_diff>

<commit_message>
#34 : Fixed Bug: Repeating Cells module not preserving cell properties e.g. shading when adding extra cells.
Moved some static, generic document-altering methods from modules to TemplDoc.
</commit_message>
<xml_diff>
--- a/Examples/ConsoleApp/Templates/ContentDemo.docx
+++ b/Examples/ConsoleApp/Templates/ContentDemo.docx
@@ -621,6 +621,7 @@
         <w:tc>
           <w:tcPr>
             <w:tcW w:w="2986" w:type="dxa"/>
+            <w:shd w:val="clear" w:color="auto" w:fill="BDD6EE" w:themeFill="accent1" w:themeFillTint="66"/>
           </w:tcPr>
           <w:p>
             <w:pPr>
@@ -660,6 +661,8 @@
             </w:r>
           </w:p>
         </w:tc>
+        <w:bookmarkStart w:id="0" w:name="_GoBack"/>
+        <w:bookmarkEnd w:id="0"/>
       </w:tr>
     </w:tbl>
     <w:p>
@@ -995,8 +998,6 @@
         </w:rPr>
         <w:t>format allows us to construct a full table where the number of columns can vary.}</w:t>
       </w:r>
-      <w:bookmarkStart w:id="0" w:name="_GoBack"/>
-      <w:bookmarkEnd w:id="0"/>
     </w:p>
     <w:p>
       <w:pPr>

</xml_diff>